<commit_message>
Added Aft Centring Ring to Work Request
</commit_message>
<xml_diff>
--- a/CAD/Strathosphere V5/dxfs/StrathAIS Aluminium Work Request List.docx
+++ b/CAD/Strathosphere V5/dxfs/StrathAIS Aluminium Work Request List.docx
@@ -421,7 +421,7 @@
                 <w:color w:val="000000"/>
                 <w:lang w:eastAsia="en-GB"/>
               </w:rPr>
-              <w:t>4</w:t>
+              <w:t>3</w:t>
             </w:r>
           </w:p>
         </w:tc>
@@ -776,6 +776,14 @@
                 <w:lang w:eastAsia="en-GB"/>
               </w:rPr>
             </w:pPr>
+            <w:r>
+              <w:rPr>
+                <w:rFonts w:ascii="Calibri" w:eastAsia="Times New Roman" w:hAnsi="Calibri" w:cs="Calibri"/>
+                <w:color w:val="000000"/>
+                <w:lang w:eastAsia="en-GB"/>
+              </w:rPr>
+              <w:t>A8</w:t>
+            </w:r>
           </w:p>
         </w:tc>
         <w:tc>
@@ -795,6 +803,14 @@
                 <w:lang w:eastAsia="en-GB"/>
               </w:rPr>
             </w:pPr>
+            <w:r>
+              <w:rPr>
+                <w:rFonts w:ascii="Calibri" w:eastAsia="Times New Roman" w:hAnsi="Calibri" w:cs="Calibri"/>
+                <w:color w:val="000000"/>
+                <w:lang w:eastAsia="en-GB"/>
+              </w:rPr>
+              <w:t>Aft Centring Ring</w:t>
+            </w:r>
           </w:p>
         </w:tc>
         <w:tc>
@@ -815,6 +831,14 @@
                 <w:lang w:eastAsia="en-GB"/>
               </w:rPr>
             </w:pPr>
+            <w:r>
+              <w:rPr>
+                <w:rFonts w:ascii="Calibri" w:eastAsia="Times New Roman" w:hAnsi="Calibri" w:cs="Calibri"/>
+                <w:color w:val="000000"/>
+                <w:lang w:eastAsia="en-GB"/>
+              </w:rPr>
+              <w:t>1</w:t>
+            </w:r>
           </w:p>
         </w:tc>
         <w:tc>

</xml_diff>